<commit_message>
Relatorio de testes carga e estresse
</commit_message>
<xml_diff>
--- a/Scripts/Teste 2/Dados Estresse/Relatório de Teste Estresse 200.docx
+++ b/Scripts/Teste 2/Dados Estresse/Relatório de Teste Estresse 200.docx
@@ -19,6 +19,7 @@
       <w:r>
         <w:rPr>
           <w:rFonts w:ascii="Arial" w:hAnsi="Arial" w:cs="Arial" w:eastAsia="Arial"/>
+          <w:b/>
           <w:color w:val="auto"/>
           <w:spacing w:val="0"/>
           <w:position w:val="0"/>
@@ -30,6 +31,7 @@
       <w:r>
         <w:rPr>
           <w:rFonts w:ascii="Arial" w:hAnsi="Arial" w:cs="Arial" w:eastAsia="Arial"/>
+          <w:b/>
           <w:color w:val="auto"/>
           <w:spacing w:val="0"/>
           <w:position w:val="0"/>
@@ -41,6 +43,7 @@
       <w:r>
         <w:rPr>
           <w:rFonts w:ascii="Arial" w:hAnsi="Arial" w:cs="Arial" w:eastAsia="Arial"/>
+          <w:b/>
           <w:color w:val="auto"/>
           <w:spacing w:val="0"/>
           <w:position w:val="0"/>
@@ -140,52 +143,42 @@
           <w:sz w:val="24"/>
           <w:shd w:fill="auto" w:val="clear"/>
         </w:rPr>
-        <w:t xml:space="preserve">Objetivo: Avaliar o comportamento e identificar o ponto de degrada</w:t>
-      </w:r>
-      <w:r>
-        <w:rPr>
-          <w:rFonts w:ascii="Arial" w:hAnsi="Arial" w:cs="Arial" w:eastAsia="Arial"/>
-          <w:color w:val="auto"/>
-          <w:spacing w:val="0"/>
-          <w:position w:val="0"/>
-          <w:sz w:val="24"/>
-          <w:shd w:fill="auto" w:val="clear"/>
-        </w:rPr>
-        <w:t xml:space="preserve">ção do sistema PAA sob carga progressiva até 200 usuários simultâneos.</w:t>
-      </w:r>
-    </w:p>
-    <w:p>
-      <w:pPr>
-        <w:spacing w:before="0" w:after="200" w:line="276"/>
-        <w:ind w:right="0" w:left="0" w:firstLine="0"/>
-        <w:jc w:val="left"/>
-        <w:rPr>
-          <w:rFonts w:ascii="Arial" w:hAnsi="Arial" w:cs="Arial" w:eastAsia="Arial"/>
-          <w:color w:val="auto"/>
-          <w:spacing w:val="0"/>
-          <w:position w:val="0"/>
-          <w:sz w:val="24"/>
-          <w:shd w:fill="auto" w:val="clear"/>
-        </w:rPr>
-      </w:pPr>
-    </w:p>
-    <w:p>
-      <w:pPr>
-        <w:spacing w:before="0" w:after="200" w:line="276"/>
-        <w:ind w:right="0" w:left="0" w:firstLine="0"/>
-        <w:jc w:val="left"/>
-        <w:rPr>
-          <w:rFonts w:ascii="Arial" w:hAnsi="Arial" w:cs="Arial" w:eastAsia="Arial"/>
-          <w:color w:val="auto"/>
-          <w:spacing w:val="0"/>
-          <w:position w:val="0"/>
-          <w:sz w:val="24"/>
-          <w:shd w:fill="auto" w:val="clear"/>
-        </w:rPr>
-      </w:pPr>
-      <w:r>
-        <w:rPr>
-          <w:rFonts w:ascii="Arial" w:hAnsi="Arial" w:cs="Arial" w:eastAsia="Arial"/>
+        <w:t xml:space="preserve">Objetivo: Avaliar o comportamento e identificar o ponto de degradação do sistema PAA sob carga progressiva até 200 usuários simultâneos.</w:t>
+      </w:r>
+    </w:p>
+    <w:p>
+      <w:pPr>
+        <w:spacing w:before="0" w:after="200" w:line="276"/>
+        <w:ind w:right="0" w:left="0" w:firstLine="0"/>
+        <w:jc w:val="left"/>
+        <w:rPr>
+          <w:rFonts w:ascii="Arial" w:hAnsi="Arial" w:cs="Arial" w:eastAsia="Arial"/>
+          <w:color w:val="auto"/>
+          <w:spacing w:val="0"/>
+          <w:position w:val="0"/>
+          <w:sz w:val="24"/>
+          <w:shd w:fill="auto" w:val="clear"/>
+        </w:rPr>
+      </w:pPr>
+    </w:p>
+    <w:p>
+      <w:pPr>
+        <w:spacing w:before="0" w:after="200" w:line="276"/>
+        <w:ind w:right="0" w:left="0" w:firstLine="0"/>
+        <w:jc w:val="left"/>
+        <w:rPr>
+          <w:rFonts w:ascii="Arial" w:hAnsi="Arial" w:cs="Arial" w:eastAsia="Arial"/>
+          <w:color w:val="auto"/>
+          <w:spacing w:val="0"/>
+          <w:position w:val="0"/>
+          <w:sz w:val="24"/>
+          <w:shd w:fill="auto" w:val="clear"/>
+        </w:rPr>
+      </w:pPr>
+      <w:r>
+        <w:rPr>
+          <w:rFonts w:ascii="Arial" w:hAnsi="Arial" w:cs="Arial" w:eastAsia="Arial"/>
+          <w:b/>
           <w:color w:val="auto"/>
           <w:spacing w:val="0"/>
           <w:position w:val="0"/>
@@ -357,6 +350,7 @@
       <w:r>
         <w:rPr>
           <w:rFonts w:ascii="Arial" w:hAnsi="Arial" w:cs="Arial" w:eastAsia="Arial"/>
+          <w:b/>
           <w:color w:val="auto"/>
           <w:spacing w:val="0"/>
           <w:position w:val="0"/>
@@ -508,7 +502,19 @@
           <w:sz w:val="24"/>
           <w:shd w:fill="auto" w:val="clear"/>
         </w:rPr>
-        <w:t xml:space="preserve">2. Principais resultados</w:t>
+        <w:t xml:space="preserve">2</w:t>
+      </w:r>
+      <w:r>
+        <w:rPr>
+          <w:rFonts w:ascii="Arial" w:hAnsi="Arial" w:cs="Arial" w:eastAsia="Arial"/>
+          <w:b/>
+          <w:color w:val="auto"/>
+          <w:spacing w:val="0"/>
+          <w:position w:val="0"/>
+          <w:sz w:val="24"/>
+          <w:shd w:fill="auto" w:val="clear"/>
+        </w:rPr>
+        <w:t xml:space="preserve">. Principais resultados</w:t>
       </w:r>
     </w:p>
     <w:p>
@@ -810,6 +816,7 @@
       <w:r>
         <w:rPr>
           <w:rFonts w:ascii="Arial" w:hAnsi="Arial" w:cs="Arial" w:eastAsia="Arial"/>
+          <w:b/>
           <w:color w:val="auto"/>
           <w:spacing w:val="0"/>
           <w:position w:val="0"/>
@@ -1029,6 +1036,7 @@
       <w:r>
         <w:rPr>
           <w:rFonts w:ascii="Arial" w:hAnsi="Arial" w:cs="Arial" w:eastAsia="Arial"/>
+          <w:b/>
           <w:color w:val="auto"/>
           <w:spacing w:val="0"/>
           <w:position w:val="0"/>
@@ -1083,18 +1091,7 @@
           <w:sz w:val="24"/>
           <w:shd w:fill="auto" w:val="clear"/>
         </w:rPr>
-        <w:t xml:space="preserve"> Classifica</w:t>
-      </w:r>
-      <w:r>
-        <w:rPr>
-          <w:rFonts w:ascii="Arial" w:hAnsi="Arial" w:cs="Arial" w:eastAsia="Arial"/>
-          <w:color w:val="auto"/>
-          <w:spacing w:val="0"/>
-          <w:position w:val="0"/>
-          <w:sz w:val="24"/>
-          <w:shd w:fill="auto" w:val="clear"/>
-        </w:rPr>
-        <w:t xml:space="preserve">ção: Razoável</w:t>
+        <w:t xml:space="preserve"> Classificação: Razoável</w:t>
       </w:r>
     </w:p>
     <w:p>
@@ -1142,18 +1139,7 @@
           <w:sz w:val="24"/>
           <w:shd w:fill="auto" w:val="clear"/>
         </w:rPr>
-        <w:t xml:space="preserve"> Classifica</w:t>
-      </w:r>
-      <w:r>
-        <w:rPr>
-          <w:rFonts w:ascii="Arial" w:hAnsi="Arial" w:cs="Arial" w:eastAsia="Arial"/>
-          <w:color w:val="auto"/>
-          <w:spacing w:val="0"/>
-          <w:position w:val="0"/>
-          <w:sz w:val="24"/>
-          <w:shd w:fill="auto" w:val="clear"/>
-        </w:rPr>
-        <w:t xml:space="preserve">ção: Baixo (limite de tolerância foi ultrapassado em boa parte das requisições)</w:t>
+        <w:t xml:space="preserve"> Classificação: Baixo (limite de tolerância foi ultrapassado em boa parte das requisições)</w:t>
       </w:r>
     </w:p>
     <w:p>

</xml_diff>